<commit_message>
Added point about feature branching to working agreement following most recent team retrospective
</commit_message>
<xml_diff>
--- a/Team Resources/Working Agreement.docx
+++ b/Team Resources/Working Agreement.docx
@@ -254,6 +254,24 @@
     </w:p>
     <w:p>
       <w:pPr>
+        <w:pStyle w:val="ListParagraph"/>
+        <w:numPr>
+          <w:ilvl w:val="0"/>
+          <w:numId w:val="8"/>
+        </w:numPr>
+      </w:pPr>
+      <w:r>
+        <w:t xml:space="preserve">Before attempting to merge into Master, merge Master into your feature-branch so </w:t>
+      </w:r>
+      <w:r>
+        <w:t>any conflicts are resolved before entering Master</w:t>
+      </w:r>
+      <w:r>
+        <w:t>.</w:t>
+      </w:r>
+    </w:p>
+    <w:p>
+      <w:pPr>
         <w:ind w:left="720"/>
       </w:pPr>
       <w:r>
@@ -270,6 +288,20 @@
       </w:r>
       <w:r>
         <w:t xml:space="preserve">suggested by the CUESIP guidelines. </w:t>
+      </w:r>
+    </w:p>
+    <w:p>
+      <w:pPr>
+        <w:ind w:left="720"/>
+      </w:pPr>
+      <w:r>
+        <w:t>Point 11 was added later on in Week 3 as we changed our workflow from using a development branch which we’d create a feature branches from, to creating feature branches directly from Master</w:t>
+      </w:r>
+      <w:r>
+        <w:t xml:space="preserve">. By removing the development branch from the workflow we hoped to </w:t>
+      </w:r>
+      <w:r>
+        <w:t xml:space="preserve">remove unneeded processes. </w:t>
       </w:r>
     </w:p>
     <w:p>

</xml_diff>